<commit_message>
Final version of my PA4 assignment, the extra credit was also implemented.
</commit_message>
<xml_diff>
--- a/Rubio_Gustavo_pa4.docx
+++ b/Rubio_Gustavo_pa4.docx
@@ -469,13 +469,7 @@
         <w:rPr>
           <w:rFonts w:ascii="TimesNewRomanPSMT" w:eastAsia="Times New Roman" w:hAnsi="TimesNewRomanPSMT" w:cs="Times New Roman"/>
         </w:rPr>
-        <w:t>)</w:t>
-      </w:r>
-      <w:r>
-        <w:rPr>
-          <w:rFonts w:ascii="TimesNewRomanPSMT" w:eastAsia="Times New Roman" w:hAnsi="TimesNewRomanPSMT" w:cs="Times New Roman"/>
-        </w:rPr>
-        <w:t xml:space="preserve"> method, however instead of asking for inputs the system must perform everything programmatically. To do this I created the main auto buyer method along with a helper</w:t>
+        <w:t>) method, however instead of asking for inputs the system must perform everything programmatically. To do this I created the main auto buyer method along with a helper</w:t>
       </w:r>
       <w:r>
         <w:rPr>
@@ -656,13 +650,7 @@
         <w:rPr>
           <w:rFonts w:ascii="TimesNewRomanPSMT" w:eastAsia="Times New Roman" w:hAnsi="TimesNewRomanPSMT" w:cs="Times New Roman"/>
         </w:rPr>
-        <w:t>)</w:t>
-      </w:r>
-      <w:r>
-        <w:rPr>
-          <w:rFonts w:ascii="TimesNewRomanPSMT" w:eastAsia="Times New Roman" w:hAnsi="TimesNewRomanPSMT" w:cs="Times New Roman"/>
-        </w:rPr>
-        <w:t xml:space="preserve"> method that I have created; however, instead of asking the user for inputs the method programmatically does the inputs. The way that I did this was by creating two methods one of them is responsible for gathering information while the other was responsible for doing the purchases. Based on the information that the first method gathers while reading the file, it will pass on those </w:t>
+        <w:t xml:space="preserve">) method that I have created; however, instead of asking the user for inputs the method programmatically does the inputs. The way that I did this was by creating two methods one of them is responsible for gathering information while the other was responsible for doing the purchases. Based on the information that the first method gathers while reading the file, it will pass on those </w:t>
       </w:r>
       <w:r>
         <w:rPr>
@@ -690,13 +678,7 @@
         <w:rPr>
           <w:rFonts w:ascii="TimesNewRomanPSMT" w:eastAsia="Times New Roman" w:hAnsi="TimesNewRomanPSMT" w:cs="Times New Roman"/>
         </w:rPr>
-        <w:t>)</w:t>
-      </w:r>
-      <w:r>
-        <w:rPr>
-          <w:rFonts w:ascii="TimesNewRomanPSMT" w:eastAsia="Times New Roman" w:hAnsi="TimesNewRomanPSMT" w:cs="Times New Roman"/>
-        </w:rPr>
-        <w:t xml:space="preserve">, the only difference between the two is that the auto buyer does not display any messages and that all inputs do not need to be verified since the first method is in charge of handling those exceptions. For the ticket summary to work a customer needs to buy tickets or else there is no summary, </w:t>
+        <w:t xml:space="preserve">), the only difference between the two is that the auto buyer does not display any messages and that all inputs do not need to be verified since the first method is in charge of handling those exceptions. For the ticket summary to work a customer needs to buy tickets or else there is no summary, </w:t>
       </w:r>
       <w:r>
         <w:rPr>
@@ -960,14 +942,12 @@
         </w:rPr>
         <w:t xml:space="preserve">for their flight, </w:t>
       </w:r>
-      <w:proofErr w:type="gramStart"/>
-      <w:r>
-        <w:rPr>
-          <w:rFonts w:ascii="TimesNewRomanPS" w:eastAsia="Times New Roman" w:hAnsi="TimesNewRomanPS" w:cs="Times New Roman"/>
-        </w:rPr>
-        <w:t>int his</w:t>
-      </w:r>
-      <w:proofErr w:type="gramEnd"/>
+      <w:r>
+        <w:rPr>
+          <w:rFonts w:ascii="TimesNewRomanPS" w:eastAsia="Times New Roman" w:hAnsi="TimesNewRomanPS" w:cs="Times New Roman"/>
+        </w:rPr>
+        <w:t>in this</w:t>
+      </w:r>
       <w:r>
         <w:rPr>
           <w:rFonts w:ascii="TimesNewRomanPS" w:eastAsia="Times New Roman" w:hAnsi="TimesNewRomanPS" w:cs="Times New Roman"/>
@@ -992,10 +972,10 @@
           <w:noProof/>
         </w:rPr>
         <w:drawing>
-          <wp:inline distT="0" distB="0" distL="0" distR="0" wp14:anchorId="4618804F" wp14:editId="69BAF3FF">
-            <wp:extent cx="5943600" cy="2898140"/>
-            <wp:effectExtent l="0" t="0" r="0" b="0"/>
-            <wp:docPr id="7" name="Picture 7"/>
+          <wp:inline distT="0" distB="0" distL="0" distR="0" wp14:anchorId="6293A8B6" wp14:editId="1F6DA4B2">
+            <wp:extent cx="5943600" cy="3004820"/>
+            <wp:effectExtent l="0" t="0" r="0" b="5080"/>
+            <wp:docPr id="1" name="Picture 1" descr="Text&#10;&#10;Description automatically generated"/>
             <wp:cNvGraphicFramePr>
               <a:graphicFrameLocks xmlns:a="http://schemas.openxmlformats.org/drawingml/2006/main" noChangeAspect="1"/>
             </wp:cNvGraphicFramePr>
@@ -1003,7 +983,7 @@
               <a:graphicData uri="http://schemas.openxmlformats.org/drawingml/2006/picture">
                 <pic:pic xmlns:pic="http://schemas.openxmlformats.org/drawingml/2006/picture">
                   <pic:nvPicPr>
-                    <pic:cNvPr id="7" name="Picture 7"/>
+                    <pic:cNvPr id="1" name="Picture 1" descr="Text&#10;&#10;Description automatically generated"/>
                     <pic:cNvPicPr/>
                   </pic:nvPicPr>
                   <pic:blipFill>
@@ -1021,7 +1001,7 @@
                   <pic:spPr>
                     <a:xfrm>
                       <a:off x="0" y="0"/>
-                      <a:ext cx="5943600" cy="2898140"/>
+                      <a:ext cx="5943600" cy="3004820"/>
                     </a:xfrm>
                     <a:prstGeom prst="rect">
                       <a:avLst/>
@@ -1778,6 +1758,239 @@
                     <a:xfrm>
                       <a:off x="0" y="0"/>
                       <a:ext cx="4766795" cy="8091116"/>
+                    </a:xfrm>
+                    <a:prstGeom prst="rect">
+                      <a:avLst/>
+                    </a:prstGeom>
+                  </pic:spPr>
+                </pic:pic>
+              </a:graphicData>
+            </a:graphic>
+          </wp:inline>
+        </w:drawing>
+      </w:r>
+    </w:p>
+    <w:p>
+      <w:pPr>
+        <w:spacing w:before="100" w:beforeAutospacing="1" w:after="100" w:afterAutospacing="1"/>
+        <w:rPr>
+          <w:rFonts w:ascii="TimesNewRomanPS" w:eastAsia="Times New Roman" w:hAnsi="TimesNewRomanPS" w:cs="Times New Roman"/>
+        </w:rPr>
+      </w:pPr>
+      <w:r>
+        <w:rPr>
+          <w:rFonts w:ascii="TimesNewRomanPS" w:eastAsia="Times New Roman" w:hAnsi="TimesNewRomanPS" w:cs="Times New Roman"/>
+          <w:u w:val="single"/>
+        </w:rPr>
+        <w:lastRenderedPageBreak/>
+        <w:t>Test case 4:</w:t>
+      </w:r>
+      <w:r>
+        <w:rPr>
+          <w:rFonts w:ascii="TimesNewRomanPS" w:eastAsia="Times New Roman" w:hAnsi="TimesNewRomanPS" w:cs="Times New Roman"/>
+        </w:rPr>
+        <w:t xml:space="preserve"> </w:t>
+      </w:r>
+      <w:r>
+        <w:rPr>
+          <w:rFonts w:ascii="TimesNewRomanPS" w:eastAsia="Times New Roman" w:hAnsi="TimesNewRomanPS" w:cs="Times New Roman"/>
+        </w:rPr>
+        <w:t xml:space="preserve">The </w:t>
+      </w:r>
+      <w:r>
+        <w:rPr>
+          <w:rFonts w:ascii="TimesNewRomanPS" w:eastAsia="Times New Roman" w:hAnsi="TimesNewRomanPS" w:cs="Times New Roman"/>
+          <w:b/>
+          <w:bCs/>
+        </w:rPr>
+        <w:t>extra credit</w:t>
+      </w:r>
+      <w:r>
+        <w:rPr>
+          <w:rFonts w:ascii="TimesNewRomanPS" w:eastAsia="Times New Roman" w:hAnsi="TimesNewRomanPS" w:cs="Times New Roman"/>
+        </w:rPr>
+        <w:t xml:space="preserve"> was that we give the customers the option to search for their flight based on the departure date that they enter.</w:t>
+      </w:r>
+    </w:p>
+    <w:p>
+      <w:pPr>
+        <w:spacing w:before="100" w:beforeAutospacing="1" w:after="100" w:afterAutospacing="1"/>
+        <w:rPr>
+          <w:rFonts w:ascii="TimesNewRomanPS" w:eastAsia="Times New Roman" w:hAnsi="TimesNewRomanPS" w:cs="Times New Roman"/>
+        </w:rPr>
+      </w:pPr>
+      <w:r>
+        <w:rPr>
+          <w:rFonts w:ascii="TimesNewRomanPS" w:eastAsia="Times New Roman" w:hAnsi="TimesNewRomanPS" w:cs="Times New Roman"/>
+          <w:noProof/>
+        </w:rPr>
+        <w:drawing>
+          <wp:inline distT="0" distB="0" distL="0" distR="0" wp14:anchorId="3CF42BEB" wp14:editId="3F1E5A6A">
+            <wp:extent cx="5943600" cy="1322705"/>
+            <wp:effectExtent l="0" t="0" r="0" b="0"/>
+            <wp:docPr id="2" name="Picture 2" descr="Text&#10;&#10;Description automatically generated"/>
+            <wp:cNvGraphicFramePr>
+              <a:graphicFrameLocks xmlns:a="http://schemas.openxmlformats.org/drawingml/2006/main" noChangeAspect="1"/>
+            </wp:cNvGraphicFramePr>
+            <a:graphic xmlns:a="http://schemas.openxmlformats.org/drawingml/2006/main">
+              <a:graphicData uri="http://schemas.openxmlformats.org/drawingml/2006/picture">
+                <pic:pic xmlns:pic="http://schemas.openxmlformats.org/drawingml/2006/picture">
+                  <pic:nvPicPr>
+                    <pic:cNvPr id="2" name="Picture 2" descr="Text&#10;&#10;Description automatically generated"/>
+                    <pic:cNvPicPr/>
+                  </pic:nvPicPr>
+                  <pic:blipFill>
+                    <a:blip r:embed="rId13" cstate="print">
+                      <a:extLst>
+                        <a:ext uri="{28A0092B-C50C-407E-A947-70E740481C1C}">
+                          <a14:useLocalDpi xmlns:a14="http://schemas.microsoft.com/office/drawing/2010/main" val="0"/>
+                        </a:ext>
+                      </a:extLst>
+                    </a:blip>
+                    <a:stretch>
+                      <a:fillRect/>
+                    </a:stretch>
+                  </pic:blipFill>
+                  <pic:spPr>
+                    <a:xfrm>
+                      <a:off x="0" y="0"/>
+                      <a:ext cx="5943600" cy="1322705"/>
+                    </a:xfrm>
+                    <a:prstGeom prst="rect">
+                      <a:avLst/>
+                    </a:prstGeom>
+                  </pic:spPr>
+                </pic:pic>
+              </a:graphicData>
+            </a:graphic>
+          </wp:inline>
+        </w:drawing>
+      </w:r>
+    </w:p>
+    <w:p>
+      <w:pPr>
+        <w:spacing w:before="100" w:beforeAutospacing="1" w:after="100" w:afterAutospacing="1"/>
+        <w:rPr>
+          <w:rFonts w:ascii="TimesNewRomanPS" w:eastAsia="Times New Roman" w:hAnsi="TimesNewRomanPS" w:cs="Times New Roman"/>
+        </w:rPr>
+      </w:pPr>
+      <w:r>
+        <w:rPr>
+          <w:rFonts w:ascii="TimesNewRomanPS" w:eastAsia="Times New Roman" w:hAnsi="TimesNewRomanPS" w:cs="Times New Roman"/>
+        </w:rPr>
+        <w:t xml:space="preserve">The system will then display </w:t>
+      </w:r>
+      <w:r>
+        <w:rPr>
+          <w:rFonts w:ascii="TimesNewRomanPS" w:eastAsia="Times New Roman" w:hAnsi="TimesNewRomanPS" w:cs="Times New Roman"/>
+        </w:rPr>
+        <w:t>all</w:t>
+      </w:r>
+      <w:r>
+        <w:rPr>
+          <w:rFonts w:ascii="TimesNewRomanPS" w:eastAsia="Times New Roman" w:hAnsi="TimesNewRomanPS" w:cs="Times New Roman"/>
+        </w:rPr>
+        <w:t xml:space="preserve"> the flights that exist based on the given date, then the customer is given the option to search by flight ID or by flight number based on the flights that match the given date.</w:t>
+      </w:r>
+    </w:p>
+    <w:p>
+      <w:pPr>
+        <w:spacing w:before="100" w:beforeAutospacing="1" w:after="100" w:afterAutospacing="1"/>
+        <w:rPr>
+          <w:rFonts w:ascii="TimesNewRomanPS" w:eastAsia="Times New Roman" w:hAnsi="TimesNewRomanPS" w:cs="Times New Roman"/>
+        </w:rPr>
+      </w:pPr>
+      <w:r>
+        <w:rPr>
+          <w:rFonts w:ascii="TimesNewRomanPS" w:eastAsia="Times New Roman" w:hAnsi="TimesNewRomanPS" w:cs="Times New Roman"/>
+          <w:noProof/>
+        </w:rPr>
+        <w:drawing>
+          <wp:inline distT="0" distB="0" distL="0" distR="0" wp14:anchorId="283DC9B4" wp14:editId="6CF548B2">
+            <wp:extent cx="5943600" cy="1673860"/>
+            <wp:effectExtent l="0" t="0" r="0" b="2540"/>
+            <wp:docPr id="3" name="Picture 3" descr="Text&#10;&#10;Description automatically generated"/>
+            <wp:cNvGraphicFramePr>
+              <a:graphicFrameLocks xmlns:a="http://schemas.openxmlformats.org/drawingml/2006/main" noChangeAspect="1"/>
+            </wp:cNvGraphicFramePr>
+            <a:graphic xmlns:a="http://schemas.openxmlformats.org/drawingml/2006/main">
+              <a:graphicData uri="http://schemas.openxmlformats.org/drawingml/2006/picture">
+                <pic:pic xmlns:pic="http://schemas.openxmlformats.org/drawingml/2006/picture">
+                  <pic:nvPicPr>
+                    <pic:cNvPr id="3" name="Picture 3" descr="Text&#10;&#10;Description automatically generated"/>
+                    <pic:cNvPicPr/>
+                  </pic:nvPicPr>
+                  <pic:blipFill>
+                    <a:blip r:embed="rId14" cstate="print">
+                      <a:extLst>
+                        <a:ext uri="{28A0092B-C50C-407E-A947-70E740481C1C}">
+                          <a14:useLocalDpi xmlns:a14="http://schemas.microsoft.com/office/drawing/2010/main" val="0"/>
+                        </a:ext>
+                      </a:extLst>
+                    </a:blip>
+                    <a:stretch>
+                      <a:fillRect/>
+                    </a:stretch>
+                  </pic:blipFill>
+                  <pic:spPr>
+                    <a:xfrm>
+                      <a:off x="0" y="0"/>
+                      <a:ext cx="5943600" cy="1673860"/>
+                    </a:xfrm>
+                    <a:prstGeom prst="rect">
+                      <a:avLst/>
+                    </a:prstGeom>
+                  </pic:spPr>
+                </pic:pic>
+              </a:graphicData>
+            </a:graphic>
+          </wp:inline>
+        </w:drawing>
+      </w:r>
+    </w:p>
+    <w:p>
+      <w:pPr>
+        <w:spacing w:before="100" w:beforeAutospacing="1" w:after="100" w:afterAutospacing="1"/>
+        <w:rPr>
+          <w:rFonts w:ascii="TimesNewRomanPS" w:eastAsia="Times New Roman" w:hAnsi="TimesNewRomanPS" w:cs="Times New Roman"/>
+        </w:rPr>
+      </w:pPr>
+      <w:r>
+        <w:rPr>
+          <w:rFonts w:ascii="TimesNewRomanPS" w:eastAsia="Times New Roman" w:hAnsi="TimesNewRomanPS" w:cs="Times New Roman"/>
+          <w:noProof/>
+        </w:rPr>
+        <w:drawing>
+          <wp:inline distT="0" distB="0" distL="0" distR="0" wp14:anchorId="6A2E4AD1" wp14:editId="56281B67">
+            <wp:extent cx="5943316" cy="3617843"/>
+            <wp:effectExtent l="0" t="0" r="635" b="1905"/>
+            <wp:docPr id="4" name="Picture 4" descr="Text&#10;&#10;Description automatically generated"/>
+            <wp:cNvGraphicFramePr>
+              <a:graphicFrameLocks xmlns:a="http://schemas.openxmlformats.org/drawingml/2006/main" noChangeAspect="1"/>
+            </wp:cNvGraphicFramePr>
+            <a:graphic xmlns:a="http://schemas.openxmlformats.org/drawingml/2006/main">
+              <a:graphicData uri="http://schemas.openxmlformats.org/drawingml/2006/picture">
+                <pic:pic xmlns:pic="http://schemas.openxmlformats.org/drawingml/2006/picture">
+                  <pic:nvPicPr>
+                    <pic:cNvPr id="4" name="Picture 4" descr="Text&#10;&#10;Description automatically generated"/>
+                    <pic:cNvPicPr/>
+                  </pic:nvPicPr>
+                  <pic:blipFill>
+                    <a:blip r:embed="rId15" cstate="print">
+                      <a:extLst>
+                        <a:ext uri="{28A0092B-C50C-407E-A947-70E740481C1C}">
+                          <a14:useLocalDpi xmlns:a14="http://schemas.microsoft.com/office/drawing/2010/main" val="0"/>
+                        </a:ext>
+                      </a:extLst>
+                    </a:blip>
+                    <a:stretch>
+                      <a:fillRect/>
+                    </a:stretch>
+                  </pic:blipFill>
+                  <pic:spPr>
+                    <a:xfrm>
+                      <a:off x="0" y="0"/>
+                      <a:ext cx="5974225" cy="3636658"/>
                     </a:xfrm>
                     <a:prstGeom prst="rect">
                       <a:avLst/>

</xml_diff>